<commit_message>
Added information about VNC (remote control)
</commit_message>
<xml_diff>
--- a/Master Document.docx
+++ b/Master Document.docx
@@ -25,7 +25,7 @@
           <w:noProof/>
         </w:rPr>
         <w:drawing>
-          <wp:inline distT="0" distB="0" distL="0" distR="0" wp14:anchorId="706561CA" wp14:editId="7C657086">
+          <wp:inline distT="0" distB="0" distL="0" distR="0" wp14:anchorId="6B949443" wp14:editId="3E08CB3F">
             <wp:extent cx="2350901" cy="2150533"/>
             <wp:effectExtent l="0" t="0" r="0" b="2540"/>
             <wp:docPr id="3" name="Imagen 3" descr="D:\Miguel\Plaza Ayudante\CoordinacionTFG\Normativa\ESCUDO UCLM [1280x768] (Copiar).jpg"/>
@@ -42,7 +42,7 @@
                     </pic:cNvPicPr>
                   </pic:nvPicPr>
                   <pic:blipFill>
-                    <a:blip r:embed="rId7">
+                    <a:blip r:embed="rId9">
                       <a:extLst>
                         <a:ext uri="{28A0092B-C50C-407E-A947-70E740481C1C}">
                           <a14:useLocalDpi xmlns:a14="http://schemas.microsoft.com/office/drawing/2010/main" val="0"/>
@@ -188,7 +188,7 @@
           <w:szCs w:val="36"/>
         </w:rPr>
         <w:drawing>
-          <wp:anchor distT="0" distB="0" distL="114300" distR="114300" simplePos="0" relativeHeight="251659264" behindDoc="0" locked="0" layoutInCell="1" allowOverlap="1" wp14:anchorId="5A9AC555" wp14:editId="7E912312">
+          <wp:anchor distT="0" distB="0" distL="114300" distR="114300" simplePos="0" relativeHeight="251659264" behindDoc="0" locked="0" layoutInCell="1" allowOverlap="1" wp14:anchorId="726A01EE" wp14:editId="67D903B1">
             <wp:simplePos x="0" y="0"/>
             <wp:positionH relativeFrom="margin">
               <wp:posOffset>-316653</wp:posOffset>
@@ -213,7 +213,7 @@
                     </pic:cNvPicPr>
                   </pic:nvPicPr>
                   <pic:blipFill>
-                    <a:blip r:embed="rId8" cstate="print">
+                    <a:blip r:embed="rId10" cstate="print">
                       <a:extLst>
                         <a:ext uri="{28A0092B-C50C-407E-A947-70E740481C1C}">
                           <a14:useLocalDpi xmlns:a14="http://schemas.microsoft.com/office/drawing/2010/main" val="0"/>
@@ -1876,7 +1876,7 @@
         <w:p>
           <w:pPr>
             <w:sectPr>
-              <w:footerReference w:type="default" r:id="rId9"/>
+              <w:footerReference w:type="default" r:id="rId11"/>
               <w:pgSz w:w="11906" w:h="16838"/>
               <w:pgMar w:top="1417" w:right="1701" w:bottom="1417" w:left="1701" w:header="708" w:footer="708" w:gutter="0"/>
               <w:pgNumType w:start="0"/>
@@ -2707,37 +2707,6 @@
           <w:docGrid w:linePitch="360"/>
         </w:sectPr>
       </w:pPr>
-      <w:subDoc r:id="rId10"/>
-    </w:p>
-    <w:p>
-      <w:pPr>
-        <w:rPr>
-          <w:lang w:val="en-US"/>
-        </w:rPr>
-        <w:sectPr>
-          <w:type w:val="continuous"/>
-          <w:pgSz w:w="11906" w:h="16838"/>
-          <w:pgMar w:top="1417" w:right="1701" w:bottom="1417" w:left="1701" w:header="708" w:footer="708" w:gutter="0"/>
-          <w:cols w:space="708"/>
-          <w:docGrid w:linePitch="360"/>
-        </w:sectPr>
-      </w:pPr>
-      <w:subDoc r:id="rId11"/>
-    </w:p>
-    <w:p>
-      <w:pPr>
-        <w:pStyle w:val="Ttulo1"/>
-        <w:rPr>
-          <w:lang w:val="en-US"/>
-        </w:rPr>
-        <w:sectPr>
-          <w:type w:val="continuous"/>
-          <w:pgSz w:w="11906" w:h="16838"/>
-          <w:pgMar w:top="1417" w:right="1701" w:bottom="1417" w:left="1701" w:header="708" w:footer="708" w:gutter="0"/>
-          <w:cols w:space="708"/>
-          <w:docGrid w:linePitch="360"/>
-        </w:sectPr>
-      </w:pPr>
       <w:subDoc r:id="rId12"/>
     </w:p>
     <w:p>
@@ -2758,6 +2727,7 @@
     <w:p>
       <w:pPr>
         <w:rPr>
+          <w:ins w:id="0" w:author="Samuel" w:date="2017-05-12T18:27:00Z"/>
           <w:lang w:val="en-US"/>
         </w:rPr>
         <w:sectPr>
@@ -2767,14 +2737,27 @@
           <w:cols w:space="708"/>
           <w:docGrid w:linePitch="360"/>
         </w:sectPr>
+        <w:pPrChange w:id="1" w:author="Samuel" w:date="2017-05-12T18:27:00Z">
+          <w:pPr>
+            <w:pStyle w:val="Ttulo1"/>
+          </w:pPr>
+        </w:pPrChange>
       </w:pPr>
       <w:subDoc r:id="rId14"/>
     </w:p>
     <w:p>
       <w:pPr>
+        <w:pStyle w:val="Ttulo1"/>
         <w:rPr>
           <w:lang w:val="en-US"/>
         </w:rPr>
+        <w:sectPr>
+          <w:type w:val="continuous"/>
+          <w:pgSz w:w="11906" w:h="16838"/>
+          <w:pgMar w:top="1417" w:right="1701" w:bottom="1417" w:left="1701" w:header="708" w:footer="708" w:gutter="0"/>
+          <w:cols w:space="708"/>
+          <w:docGrid w:linePitch="360"/>
+        </w:sectPr>
       </w:pPr>
       <w:subDoc r:id="rId15"/>
     </w:p>
@@ -2797,8 +2780,45 @@
         <w:rPr>
           <w:lang w:val="en-US"/>
         </w:rPr>
+        <w:sectPr>
+          <w:type w:val="continuous"/>
+          <w:pgSz w:w="11906" w:h="16838"/>
+          <w:pgMar w:top="1417" w:right="1701" w:bottom="1417" w:left="1701" w:header="708" w:footer="708" w:gutter="0"/>
+          <w:cols w:space="708"/>
+          <w:docGrid w:linePitch="360"/>
+        </w:sectPr>
       </w:pPr>
       <w:subDoc r:id="rId16"/>
+    </w:p>
+    <w:p>
+      <w:pPr>
+        <w:rPr>
+          <w:lang w:val="en-US"/>
+        </w:rPr>
+      </w:pPr>
+      <w:subDoc r:id="rId17"/>
+    </w:p>
+    <w:p>
+      <w:pPr>
+        <w:rPr>
+          <w:lang w:val="en-US"/>
+        </w:rPr>
+        <w:sectPr>
+          <w:type w:val="continuous"/>
+          <w:pgSz w:w="11906" w:h="16838"/>
+          <w:pgMar w:top="1417" w:right="1701" w:bottom="1417" w:left="1701" w:header="708" w:footer="708" w:gutter="0"/>
+          <w:cols w:space="708"/>
+          <w:docGrid w:linePitch="360"/>
+        </w:sectPr>
+      </w:pPr>
+    </w:p>
+    <w:p>
+      <w:pPr>
+        <w:rPr>
+          <w:lang w:val="en-US"/>
+        </w:rPr>
+      </w:pPr>
+      <w:subDoc r:id="rId18"/>
     </w:p>
     <w:sectPr>
       <w:type w:val="continuous"/>
@@ -2811,6 +2831,31 @@
 </w:document>
 </file>
 
+<file path=word/endnotes.xml><?xml version="1.0" encoding="utf-8"?>
+<w:endnotes xmlns:wpc="http://schemas.microsoft.com/office/word/2010/wordprocessingCanvas" xmlns:mc="http://schemas.openxmlformats.org/markup-compatibility/2006" xmlns:o="urn:schemas-microsoft-com:office:office" xmlns:r="http://schemas.openxmlformats.org/officeDocument/2006/relationships" xmlns:m="http://schemas.openxmlformats.org/officeDocument/2006/math" xmlns:v="urn:schemas-microsoft-com:vml" xmlns:wp14="http://schemas.microsoft.com/office/word/2010/wordprocessingDrawing" xmlns:wp="http://schemas.openxmlformats.org/drawingml/2006/wordprocessingDrawing" xmlns:w10="urn:schemas-microsoft-com:office:word" xmlns:w="http://schemas.openxmlformats.org/wordprocessingml/2006/main" xmlns:w14="http://schemas.microsoft.com/office/word/2010/wordml" xmlns:wpg="http://schemas.microsoft.com/office/word/2010/wordprocessingGroup" xmlns:wpi="http://schemas.microsoft.com/office/word/2010/wordprocessingInk" xmlns:wne="http://schemas.microsoft.com/office/word/2006/wordml" xmlns:wps="http://schemas.microsoft.com/office/word/2010/wordprocessingShape" mc:Ignorable="w14 wp14">
+  <w:endnote w:type="separator" w:id="-1">
+    <w:p>
+      <w:pPr>
+        <w:spacing w:after="0" w:line="240" w:lineRule="auto"/>
+      </w:pPr>
+      <w:r>
+        <w:separator/>
+      </w:r>
+    </w:p>
+  </w:endnote>
+  <w:endnote w:type="continuationSeparator" w:id="0">
+    <w:p>
+      <w:pPr>
+        <w:spacing w:after="0" w:line="240" w:lineRule="auto"/>
+      </w:pPr>
+      <w:r>
+        <w:continuationSeparator/>
+      </w:r>
+    </w:p>
+  </w:endnote>
+</w:endnotes>
+</file>
+
 <file path=word/footer1.xml><?xml version="1.0" encoding="utf-8"?>
 <w:ftr xmlns:wpc="http://schemas.microsoft.com/office/word/2010/wordprocessingCanvas" xmlns:mc="http://schemas.openxmlformats.org/markup-compatibility/2006" xmlns:o="urn:schemas-microsoft-com:office:office" xmlns:r="http://schemas.openxmlformats.org/officeDocument/2006/relationships" xmlns:m="http://schemas.openxmlformats.org/officeDocument/2006/math" xmlns:v="urn:schemas-microsoft-com:vml" xmlns:wp14="http://schemas.microsoft.com/office/word/2010/wordprocessingDrawing" xmlns:wp="http://schemas.openxmlformats.org/drawingml/2006/wordprocessingDrawing" xmlns:w10="urn:schemas-microsoft-com:office:word" xmlns:w="http://schemas.openxmlformats.org/wordprocessingml/2006/main" xmlns:w14="http://schemas.microsoft.com/office/word/2010/wordml" xmlns:wpg="http://schemas.microsoft.com/office/word/2010/wordprocessingGroup" xmlns:wpi="http://schemas.microsoft.com/office/word/2010/wordprocessingInk" xmlns:wne="http://schemas.microsoft.com/office/word/2006/wordml" xmlns:wps="http://schemas.microsoft.com/office/word/2010/wordprocessingShape" mc:Ignorable="w14 wp14">
   <w:sdt>
@@ -2821,7 +2866,6 @@
         <w:docPartUnique/>
       </w:docPartObj>
     </w:sdtPr>
-    <w:sdtEndPr/>
     <w:sdtContent>
       <w:p>
         <w:pPr>
@@ -2841,7 +2885,7 @@
           <w:rPr>
             <w:noProof/>
           </w:rPr>
-          <w:t>1</w:t>
+          <w:t>28</w:t>
         </w:r>
         <w:r>
           <w:fldChar w:fldCharType="end"/>
@@ -2855,6 +2899,31 @@
     </w:pPr>
   </w:p>
 </w:ftr>
+</file>
+
+<file path=word/footnotes.xml><?xml version="1.0" encoding="utf-8"?>
+<w:footnotes xmlns:wpc="http://schemas.microsoft.com/office/word/2010/wordprocessingCanvas" xmlns:mc="http://schemas.openxmlformats.org/markup-compatibility/2006" xmlns:o="urn:schemas-microsoft-com:office:office" xmlns:r="http://schemas.openxmlformats.org/officeDocument/2006/relationships" xmlns:m="http://schemas.openxmlformats.org/officeDocument/2006/math" xmlns:v="urn:schemas-microsoft-com:vml" xmlns:wp14="http://schemas.microsoft.com/office/word/2010/wordprocessingDrawing" xmlns:wp="http://schemas.openxmlformats.org/drawingml/2006/wordprocessingDrawing" xmlns:w10="urn:schemas-microsoft-com:office:word" xmlns:w="http://schemas.openxmlformats.org/wordprocessingml/2006/main" xmlns:w14="http://schemas.microsoft.com/office/word/2010/wordml" xmlns:wpg="http://schemas.microsoft.com/office/word/2010/wordprocessingGroup" xmlns:wpi="http://schemas.microsoft.com/office/word/2010/wordprocessingInk" xmlns:wne="http://schemas.microsoft.com/office/word/2006/wordml" xmlns:wps="http://schemas.microsoft.com/office/word/2010/wordprocessingShape" mc:Ignorable="w14 wp14">
+  <w:footnote w:type="separator" w:id="-1">
+    <w:p>
+      <w:pPr>
+        <w:spacing w:after="0" w:line="240" w:lineRule="auto"/>
+      </w:pPr>
+      <w:r>
+        <w:separator/>
+      </w:r>
+    </w:p>
+  </w:footnote>
+  <w:footnote w:type="continuationSeparator" w:id="0">
+    <w:p>
+      <w:pPr>
+        <w:spacing w:after="0" w:line="240" w:lineRule="auto"/>
+      </w:pPr>
+      <w:r>
+        <w:continuationSeparator/>
+      </w:r>
+    </w:p>
+  </w:footnote>
+</w:footnotes>
 </file>
 
 <file path=word/numbering.xml><?xml version="1.0" encoding="utf-8"?>
@@ -4340,6 +4409,45 @@
       <w:szCs w:val="20"/>
     </w:rPr>
   </w:style>
+  <w:style w:type="character" w:customStyle="1" w:styleId="Ttulo1Car12">
+    <w:name w:val="Título 1 Car12"/>
+    <w:basedOn w:val="Fuentedeprrafopredeter"/>
+    <w:uiPriority w:val="9"/>
+    <w:rsid w:val="00BE2F36"/>
+    <w:rPr>
+      <w:rFonts w:asciiTheme="majorHAnsi" w:eastAsiaTheme="majorEastAsia" w:hAnsiTheme="majorHAnsi" w:cstheme="majorBidi"/>
+      <w:b/>
+      <w:bCs/>
+      <w:color w:val="365F91" w:themeColor="accent1" w:themeShade="BF"/>
+      <w:sz w:val="28"/>
+      <w:szCs w:val="28"/>
+    </w:rPr>
+  </w:style>
+  <w:style w:type="character" w:customStyle="1" w:styleId="Ttulo2Car9">
+    <w:name w:val="Título 2 Car9"/>
+    <w:basedOn w:val="Fuentedeprrafopredeter"/>
+    <w:uiPriority w:val="9"/>
+    <w:rsid w:val="00BE2F36"/>
+    <w:rPr>
+      <w:rFonts w:asciiTheme="majorHAnsi" w:eastAsiaTheme="majorEastAsia" w:hAnsiTheme="majorHAnsi" w:cstheme="majorBidi"/>
+      <w:b/>
+      <w:bCs/>
+      <w:color w:val="4F81BD" w:themeColor="accent1"/>
+      <w:sz w:val="26"/>
+      <w:szCs w:val="26"/>
+    </w:rPr>
+  </w:style>
+  <w:style w:type="character" w:customStyle="1" w:styleId="TextonotapieCar4">
+    <w:name w:val="Texto nota pie Car4"/>
+    <w:basedOn w:val="Fuentedeprrafopredeter"/>
+    <w:uiPriority w:val="99"/>
+    <w:semiHidden/>
+    <w:rsid w:val="00BE2F36"/>
+    <w:rPr>
+      <w:sz w:val="20"/>
+      <w:szCs w:val="20"/>
+    </w:rPr>
+  </w:style>
 </w:styles>
 </file>
 
@@ -5629,6 +5737,45 @@
     <w:uiPriority w:val="99"/>
     <w:semiHidden/>
     <w:rsid w:val="00364FBA"/>
+    <w:rPr>
+      <w:sz w:val="20"/>
+      <w:szCs w:val="20"/>
+    </w:rPr>
+  </w:style>
+  <w:style w:type="character" w:customStyle="1" w:styleId="Ttulo1Car12">
+    <w:name w:val="Título 1 Car12"/>
+    <w:basedOn w:val="Fuentedeprrafopredeter"/>
+    <w:uiPriority w:val="9"/>
+    <w:rsid w:val="00BE2F36"/>
+    <w:rPr>
+      <w:rFonts w:asciiTheme="majorHAnsi" w:eastAsiaTheme="majorEastAsia" w:hAnsiTheme="majorHAnsi" w:cstheme="majorBidi"/>
+      <w:b/>
+      <w:bCs/>
+      <w:color w:val="365F91" w:themeColor="accent1" w:themeShade="BF"/>
+      <w:sz w:val="28"/>
+      <w:szCs w:val="28"/>
+    </w:rPr>
+  </w:style>
+  <w:style w:type="character" w:customStyle="1" w:styleId="Ttulo2Car9">
+    <w:name w:val="Título 2 Car9"/>
+    <w:basedOn w:val="Fuentedeprrafopredeter"/>
+    <w:uiPriority w:val="9"/>
+    <w:rsid w:val="00BE2F36"/>
+    <w:rPr>
+      <w:rFonts w:asciiTheme="majorHAnsi" w:eastAsiaTheme="majorEastAsia" w:hAnsiTheme="majorHAnsi" w:cstheme="majorBidi"/>
+      <w:b/>
+      <w:bCs/>
+      <w:color w:val="4F81BD" w:themeColor="accent1"/>
+      <w:sz w:val="26"/>
+      <w:szCs w:val="26"/>
+    </w:rPr>
+  </w:style>
+  <w:style w:type="character" w:customStyle="1" w:styleId="TextonotapieCar4">
+    <w:name w:val="Texto nota pie Car4"/>
+    <w:basedOn w:val="Fuentedeprrafopredeter"/>
+    <w:uiPriority w:val="99"/>
+    <w:semiHidden/>
+    <w:rsid w:val="00BE2F36"/>
     <w:rPr>
       <w:sz w:val="20"/>
       <w:szCs w:val="20"/>
@@ -5927,7 +6074,7 @@
 </file>
 
 <file path=customXml/itemProps1.xml><?xml version="1.0" encoding="utf-8"?>
-<ds:datastoreItem xmlns:ds="http://schemas.openxmlformats.org/officeDocument/2006/customXml" ds:itemID="{A7FAA8BB-6382-438E-BF7C-E19F34741041}">
+<ds:datastoreItem xmlns:ds="http://schemas.openxmlformats.org/officeDocument/2006/customXml" ds:itemID="{B52866E6-F364-4A32-A87C-5528E157FAA6}">
   <ds:schemaRefs>
     <ds:schemaRef ds:uri="http://schemas.openxmlformats.org/officeDocument/2006/bibliography"/>
   </ds:schemaRefs>

</xml_diff>